<commit_message>
id server token integration
</commit_message>
<xml_diff>
--- a/WopiHost/wwwroot/wopi-docs/hesham.docx
+++ b/WopiHost/wwwroot/wopi-docs/hesham.docx
@@ -10,6 +10,28 @@
           <w:lang w:val="cs-CZ"/>
         </w:rPr>
       </w:pPr>
+      <w:r>
+        <w:rPr>
+          <w:rFonts w:eastAsia="Calibri" w:cs="" w:cstheme="minorBidi" w:eastAsiaTheme="minorHAnsi"/>
+          <w:color w:val="auto"/>
+          <w:kern w:val="0"/>
+          <w:sz w:val="22"/>
+          <w:szCs w:val="22"/>
+          <w:lang w:val="nl-NL" w:eastAsia="en-US" w:bidi="ar-SA"/>
+        </w:rPr>
+        <w:commentReference w:id="0"/>
+      </w:r>
+      <w:r>
+        <w:rPr>
+          <w:rFonts w:eastAsia="Calibri" w:cs="" w:cstheme="minorBidi" w:eastAsiaTheme="minorHAnsi"/>
+          <w:color w:val="auto"/>
+          <w:kern w:val="0"/>
+          <w:sz w:val="22"/>
+          <w:szCs w:val="22"/>
+          <w:lang w:val="nl-NL" w:eastAsia="en-US" w:bidi="ar-SA"/>
+        </w:rPr>
+        <w:commentReference w:id="1"/>
+      </w:r>
       <w:r>
         <w:rPr>
           <w:rFonts w:eastAsia="Calibri" w:cs="" w:cstheme="minorBidi" w:eastAsiaTheme="minorHAnsi"/>
@@ -34,6 +56,25 @@
     </w:sectPr>
   </w:body>
 </w:document>
+</file>
+
+<file path=word/comments.xml><?xml version="1.0" encoding="utf-8"?>
+<w:comments xmlns:o="urn:schemas-microsoft-com:office:office" xmlns:r="http://schemas.openxmlformats.org/officeDocument/2006/relationships" xmlns:v="urn:schemas-microsoft-com:vml" xmlns:w="http://schemas.openxmlformats.org/wordprocessingml/2006/main" xmlns:w10="urn:schemas-microsoft-com:office:word" xmlns:wp="http://schemas.openxmlformats.org/drawingml/2006/wordprocessingDrawing" xmlns:wps="http://schemas.microsoft.com/office/word/2010/wordprocessingShape" xmlns:wpg="http://schemas.microsoft.com/office/word/2010/wordprocessingGroup" xmlns:mc="http://schemas.openxmlformats.org/markup-compatibility/2006" xmlns:wp14="http://schemas.microsoft.com/office/word/2010/wordprocessingDrawing" xmlns:w14="http://schemas.microsoft.com/office/word/2010/wordml" mc:Ignorable="w14 wp14">
+  <w:comment w:id="0" w:author="admin" w:date="2021-11-06T07:26:21Z" w:initials="">
+    <w:p>
+      <w:r>
+        <w:t>44564564</w:t>
+      </w:r>
+    </w:p>
+  </w:comment>
+  <w:comment w:id="1" w:author="admin" w:date="2021-11-06T07:26:30Z" w:initials="">
+    <w:p>
+      <w:r>
+        <w:t>565456</w:t>
+      </w:r>
+    </w:p>
+  </w:comment>
+</w:comments>
 </file>
 
 <file path=word/header1.xml><?xml version="1.0" encoding="utf-8"?>

</xml_diff>